<commit_message>
background video imported and minor update
</commit_message>
<xml_diff>
--- a/Lecture/Week_5/5주차 수업.docx
+++ b/Lecture/Week_5/5주차 수업.docx
@@ -792,6 +792,45 @@
         <w:t>초기 한 개 서버까지는 무료</w:t>
       </w:r>
     </w:p>
+    <w:p>
+      <w:pPr>
+        <w:pStyle w:val="a6"/>
+        <w:numPr>
+          <w:ilvl w:val="0"/>
+          <w:numId w:val="1"/>
+        </w:numPr>
+      </w:pPr>
+      <w:r>
+        <w:rPr>
+          <w:rFonts w:hint="eastAsia"/>
+        </w:rPr>
+        <w:t>보안 프로토콜 수정하기(default 수정 x)</w:t>
+      </w:r>
+    </w:p>
+    <w:p>
+      <w:pPr>
+        <w:pStyle w:val="a6"/>
+        <w:numPr>
+          <w:ilvl w:val="0"/>
+          <w:numId w:val="1"/>
+        </w:numPr>
+      </w:pPr>
+      <w:r>
+        <w:rPr>
+          <w:rFonts w:hint="eastAsia"/>
+        </w:rPr>
+        <w:t>8080 포트 추가하고 저장</w:t>
+      </w:r>
+    </w:p>
+    <w:p>
+      <w:pPr>
+        <w:pStyle w:val="a6"/>
+        <w:numPr>
+          <w:ilvl w:val="0"/>
+          <w:numId w:val="1"/>
+        </w:numPr>
+      </w:pPr>
+    </w:p>
     <w:p/>
     <w:p>
       <w:r>
@@ -810,6 +849,7 @@
         </w:numPr>
       </w:pPr>
       <w:r>
+        <w:lastRenderedPageBreak/>
         <w:t>P</w:t>
       </w:r>
       <w:r>
@@ -853,145 +893,351 @@
         <w:rPr>
           <w:rFonts w:hint="eastAsia"/>
         </w:rPr>
+        <w:t>Linux</w:t>
+      </w:r>
+    </w:p>
+    <w:p>
+      <w:r>
+        <w:t>C</w:t>
+      </w:r>
+      <w:r>
+        <w:rPr>
+          <w:rFonts w:hint="eastAsia"/>
+        </w:rPr>
+        <w:t>li 기반 (</w:t>
+      </w:r>
+      <w:r>
+        <w:t>command</w:t>
+      </w:r>
+      <w:r>
+        <w:rPr>
+          <w:rFonts w:hint="eastAsia"/>
+        </w:rPr>
+        <w:t xml:space="preserve"> line int)</w:t>
+      </w:r>
+    </w:p>
+    <w:p>
+      <w:r>
+        <w:rPr>
+          <w:rFonts w:hint="eastAsia"/>
+        </w:rPr>
+        <w:t>&lt;명령어&gt;</w:t>
+      </w:r>
+    </w:p>
+    <w:p>
+      <w:proofErr w:type="gramStart"/>
+      <w:r>
+        <w:rPr>
+          <w:rFonts w:hint="eastAsia"/>
+        </w:rPr>
+        <w:t>~ :</w:t>
+      </w:r>
+      <w:proofErr w:type="gramEnd"/>
+      <w:r>
+        <w:rPr>
+          <w:rFonts w:hint="eastAsia"/>
+        </w:rPr>
+        <w:t xml:space="preserve"> home 폴더 (가장 처음 접속되는 폴더)</w:t>
+      </w:r>
+    </w:p>
+    <w:p>
+      <w:r>
+        <w:t>C</w:t>
+      </w:r>
+      <w:r>
+        <w:rPr>
+          <w:rFonts w:hint="eastAsia"/>
+        </w:rPr>
+        <w:t xml:space="preserve">d, Ls, touch, </w:t>
+      </w:r>
+    </w:p>
+    <w:p>
+      <w:r>
+        <w:rPr>
+          <w:rFonts w:hint="eastAsia"/>
+        </w:rPr>
+        <w:t>기본색상(화이트)로 나오는 것은 일반 파일</w:t>
+      </w:r>
+    </w:p>
+    <w:p>
+      <w:r>
+        <w:rPr>
+          <w:rFonts w:hint="eastAsia"/>
+        </w:rPr>
+        <w:t>파란색상은 폴더</w:t>
+      </w:r>
+      <w:r>
+        <w:rPr>
+          <w:rFonts w:hint="eastAsia"/>
+        </w:rPr>
+        <w:t>, 빨간색상은 압축파일</w:t>
+      </w:r>
+      <w:r>
+        <w:rPr>
+          <w:rFonts w:hint="eastAsia"/>
+        </w:rPr>
+        <w:t>, 초록색상은 실행파일</w:t>
+      </w:r>
+    </w:p>
+    <w:p>
+      <w:r>
+        <w:t>R</w:t>
+      </w:r>
+      <w:r>
+        <w:rPr>
+          <w:rFonts w:hint="eastAsia"/>
+        </w:rPr>
+        <w:t xml:space="preserve">m, rm -rf(force) </w:t>
+      </w:r>
+    </w:p>
+    <w:p>
+      <w:r>
+        <w:t>T</w:t>
+      </w:r>
+      <w:r>
+        <w:rPr>
+          <w:rFonts w:hint="eastAsia"/>
+        </w:rPr>
+        <w:t>ab(자동완성), 방향키 위아래(log)</w:t>
+      </w:r>
+    </w:p>
+    <w:p/>
+    <w:p>
+      <w:r>
+        <w:t>S</w:t>
+      </w:r>
+      <w:r>
+        <w:rPr>
+          <w:rFonts w:hint="eastAsia"/>
+        </w:rPr>
+        <w:t>udo apt update (업데이트)</w:t>
+      </w:r>
+    </w:p>
+    <w:p>
+      <w:r>
+        <w:t>S</w:t>
+      </w:r>
+      <w:r>
+        <w:rPr>
+          <w:rFonts w:hint="eastAsia"/>
+        </w:rPr>
+        <w:t>udo apt upgrade (업데이트 적용)</w:t>
+      </w:r>
+    </w:p>
+    <w:p/>
+    <w:p>
+      <w:r>
+        <w:rPr>
+          <w:rFonts w:hint="eastAsia"/>
+        </w:rPr>
+        <w:t>&lt;웹서버&gt;</w:t>
+      </w:r>
+    </w:p>
+    <w:p>
+      <w:pPr>
+        <w:pStyle w:val="a6"/>
+        <w:numPr>
+          <w:ilvl w:val="0"/>
+          <w:numId w:val="1"/>
+        </w:numPr>
+      </w:pPr>
+      <w:r>
+        <w:rPr>
+          <w:rFonts w:hint="eastAsia"/>
+        </w:rPr>
+        <w:t>Server Vs Web Server</w:t>
+      </w:r>
+    </w:p>
+    <w:p>
+      <w:pPr>
+        <w:pStyle w:val="a6"/>
+        <w:numPr>
+          <w:ilvl w:val="0"/>
+          <w:numId w:val="1"/>
+        </w:numPr>
+      </w:pPr>
+      <w:r>
+        <w:rPr>
+          <w:rFonts w:hint="eastAsia"/>
+        </w:rPr>
+        <w:t>둘 다 컴퓨터</w:t>
+      </w:r>
+    </w:p>
+    <w:p>
+      <w:pPr>
+        <w:pStyle w:val="a6"/>
+        <w:numPr>
+          <w:ilvl w:val="0"/>
+          <w:numId w:val="1"/>
+        </w:numPr>
+      </w:pPr>
+      <w:r>
+        <w:rPr>
+          <w:rFonts w:hint="eastAsia"/>
+        </w:rPr>
+        <w:t>둘 다 데이터 저장, 통신을 목적으로 하는 것은 동일</w:t>
+      </w:r>
+    </w:p>
+    <w:p>
+      <w:pPr>
+        <w:pStyle w:val="a6"/>
+        <w:numPr>
+          <w:ilvl w:val="0"/>
+          <w:numId w:val="1"/>
+        </w:numPr>
+      </w:pPr>
+      <w:r>
+        <w:rPr>
+          <w:rFonts w:hint="eastAsia"/>
+        </w:rPr>
+        <w:t>통신 방법이 다름</w:t>
+      </w:r>
+    </w:p>
+    <w:p>
+      <w:pPr>
+        <w:pStyle w:val="a6"/>
+        <w:numPr>
+          <w:ilvl w:val="0"/>
+          <w:numId w:val="1"/>
+        </w:numPr>
+      </w:pPr>
+      <w:r>
+        <w:rPr>
+          <w:rFonts w:hint="eastAsia"/>
+        </w:rPr>
+        <w:t xml:space="preserve">1. </w:t>
+      </w:r>
+      <w:proofErr w:type="gramStart"/>
+      <w:r>
+        <w:rPr>
+          <w:rFonts w:hint="eastAsia"/>
+        </w:rPr>
+        <w:t>Sever 는</w:t>
+      </w:r>
+      <w:proofErr w:type="gramEnd"/>
+      <w:r>
+        <w:rPr>
+          <w:rFonts w:hint="eastAsia"/>
+        </w:rPr>
+        <w:t xml:space="preserve"> TCP 통신을 함</w:t>
+      </w:r>
+      <w:r>
+        <w:br/>
+      </w:r>
+      <w:r>
+        <w:rPr>
+          <w:rFonts w:hint="eastAsia"/>
+        </w:rPr>
+        <w:t>TCP는 양방향 통신</w:t>
+      </w:r>
+    </w:p>
+    <w:p>
+      <w:pPr>
+        <w:pStyle w:val="a6"/>
+        <w:numPr>
+          <w:ilvl w:val="0"/>
+          <w:numId w:val="1"/>
+        </w:numPr>
+      </w:pPr>
+      <w:r>
+        <w:rPr>
+          <w:rFonts w:hint="eastAsia"/>
+        </w:rPr>
+        <w:t xml:space="preserve">2. Web </w:t>
+      </w:r>
+      <w:proofErr w:type="gramStart"/>
+      <w:r>
+        <w:rPr>
+          <w:rFonts w:hint="eastAsia"/>
+        </w:rPr>
+        <w:t>Sever 는</w:t>
+      </w:r>
+      <w:proofErr w:type="gramEnd"/>
+      <w:r>
+        <w:rPr>
+          <w:rFonts w:hint="eastAsia"/>
+        </w:rPr>
+        <w:t xml:space="preserve"> HTTP 통신을 지원 함</w:t>
+      </w:r>
+      <w:r>
+        <w:br/>
+      </w:r>
+      <w:r>
+        <w:rPr>
+          <w:rFonts w:hint="eastAsia"/>
+        </w:rPr>
+        <w:t>HTTP는 단방향 통신 (한 쪽은 요청만 한쪽은 응답만 가능)</w:t>
+      </w:r>
+      <w:r>
+        <w:br/>
+      </w:r>
+      <w:r>
+        <w:rPr>
+          <w:rFonts w:hint="eastAsia"/>
+        </w:rPr>
+        <w:t>그래서 통신이 간단함</w:t>
+      </w:r>
+      <w:r>
+        <w:br/>
+      </w:r>
+      <w:r>
+        <w:rPr>
+          <w:rFonts w:hint="eastAsia"/>
+        </w:rPr>
+        <w:t>Real time 통신이 되지 않음(채팅, 알림 등등)</w:t>
+      </w:r>
+      <w:r>
+        <w:br/>
+      </w:r>
+      <w:r>
+        <w:br/>
+      </w:r>
+      <w:r>
+        <w:rPr>
+          <w:rFonts w:hint="eastAsia"/>
+        </w:rPr>
+        <w:t xml:space="preserve">Web이 HTTP통신을 써야 </w:t>
+      </w:r>
+      <w:proofErr w:type="spellStart"/>
+      <w:r>
+        <w:rPr>
+          <w:rFonts w:hint="eastAsia"/>
+        </w:rPr>
+        <w:t>하니깐</w:t>
+      </w:r>
+      <w:proofErr w:type="spellEnd"/>
+      <w:r>
+        <w:rPr>
+          <w:rFonts w:hint="eastAsia"/>
+        </w:rPr>
+        <w:t>, 우리는 웹 서버가 필요한 상황</w:t>
+      </w:r>
+      <w:r>
+        <w:br/>
+      </w:r>
+      <w:r>
+        <w:rPr>
+          <w:rFonts w:hint="eastAsia"/>
+        </w:rPr>
+        <w:t>- web server 구축</w:t>
+      </w:r>
+      <w:r>
+        <w:rPr>
+          <w:rFonts w:hint="eastAsia"/>
+        </w:rPr>
+        <w:t>이 중요</w:t>
+      </w:r>
+    </w:p>
+    <w:p>
+      <w:pPr>
+        <w:ind w:left="440"/>
+      </w:pPr>
+      <w:r>
+        <w:rPr>
+          <w:rFonts w:hint="eastAsia"/>
+        </w:rPr>
         <w:lastRenderedPageBreak/>
-        <w:t>Linux</w:t>
-      </w:r>
-    </w:p>
-    <w:p>
-      <w:r>
-        <w:t>C</w:t>
-      </w:r>
-      <w:r>
-        <w:rPr>
-          <w:rFonts w:hint="eastAsia"/>
-        </w:rPr>
-        <w:t>li 기반 (</w:t>
-      </w:r>
-      <w:r>
-        <w:t>command</w:t>
-      </w:r>
-      <w:r>
-        <w:rPr>
-          <w:rFonts w:hint="eastAsia"/>
-        </w:rPr>
-        <w:t xml:space="preserve"> line int)</w:t>
-      </w:r>
-    </w:p>
-    <w:p>
-      <w:r>
-        <w:rPr>
-          <w:rFonts w:hint="eastAsia"/>
-        </w:rPr>
-        <w:t>&lt;명령어&gt;</w:t>
-      </w:r>
-    </w:p>
-    <w:p>
-      <w:proofErr w:type="gramStart"/>
-      <w:r>
-        <w:rPr>
-          <w:rFonts w:hint="eastAsia"/>
-        </w:rPr>
-        <w:t>~ :</w:t>
-      </w:r>
-      <w:proofErr w:type="gramEnd"/>
-      <w:r>
-        <w:rPr>
-          <w:rFonts w:hint="eastAsia"/>
-        </w:rPr>
-        <w:t xml:space="preserve"> home 폴더 (가장 처음 접속되는 폴더)</w:t>
-      </w:r>
-    </w:p>
-    <w:p>
-      <w:r>
-        <w:t>C</w:t>
-      </w:r>
-      <w:r>
-        <w:rPr>
-          <w:rFonts w:hint="eastAsia"/>
-        </w:rPr>
-        <w:t xml:space="preserve">d, Ls, touch, </w:t>
-      </w:r>
-    </w:p>
-    <w:p>
-      <w:r>
-        <w:rPr>
-          <w:rFonts w:hint="eastAsia"/>
-        </w:rPr>
-        <w:t>기본색상(화이트)로 나오는 것은 일반 파일</w:t>
-      </w:r>
-    </w:p>
-    <w:p>
-      <w:r>
-        <w:rPr>
-          <w:rFonts w:hint="eastAsia"/>
-        </w:rPr>
-        <w:t>파란색상은 폴더</w:t>
-      </w:r>
-      <w:r>
-        <w:rPr>
-          <w:rFonts w:hint="eastAsia"/>
-        </w:rPr>
-        <w:t>, 빨간색상은 압축파일</w:t>
-      </w:r>
-      <w:r>
-        <w:rPr>
-          <w:rFonts w:hint="eastAsia"/>
-        </w:rPr>
-        <w:t>, 초록색상은 실행파일</w:t>
-      </w:r>
-    </w:p>
-    <w:p>
-      <w:r>
-        <w:t>R</w:t>
-      </w:r>
-      <w:r>
-        <w:rPr>
-          <w:rFonts w:hint="eastAsia"/>
-        </w:rPr>
-        <w:t xml:space="preserve">m, rm -rf(force) </w:t>
-      </w:r>
-    </w:p>
-    <w:p>
-      <w:r>
-        <w:t>T</w:t>
-      </w:r>
-      <w:r>
-        <w:rPr>
-          <w:rFonts w:hint="eastAsia"/>
-        </w:rPr>
-        <w:t>ab(자동완성), 방향키 위아래(log)</w:t>
-      </w:r>
-    </w:p>
-    <w:p/>
-    <w:p>
-      <w:r>
-        <w:t>S</w:t>
-      </w:r>
-      <w:r>
-        <w:rPr>
-          <w:rFonts w:hint="eastAsia"/>
-        </w:rPr>
-        <w:t>udo apt update (업데이트)</w:t>
-      </w:r>
-    </w:p>
-    <w:p>
-      <w:r>
-        <w:t>S</w:t>
-      </w:r>
-      <w:r>
-        <w:rPr>
-          <w:rFonts w:hint="eastAsia"/>
-        </w:rPr>
-        <w:t>udo apt upgrade (업데이트 적용)</w:t>
-      </w:r>
-    </w:p>
-    <w:p/>
-    <w:p>
-      <w:r>
-        <w:rPr>
-          <w:rFonts w:hint="eastAsia"/>
-        </w:rPr>
-        <w:t>&lt;웹서버&gt;</w:t>
+        <w:t>Web Server 구축</w:t>
       </w:r>
     </w:p>
     <w:p>
@@ -1006,7 +1252,7 @@
         <w:rPr>
           <w:rFonts w:hint="eastAsia"/>
         </w:rPr>
-        <w:t>Server Vs Web Server</w:t>
+        <w:t>HTTP 도 통신이기에 깡으로 구축하는 건 매우 어려움</w:t>
       </w:r>
     </w:p>
     <w:p>
@@ -1021,213 +1267,6 @@
         <w:rPr>
           <w:rFonts w:hint="eastAsia"/>
         </w:rPr>
-        <w:t>둘 다 컴퓨터</w:t>
-      </w:r>
-    </w:p>
-    <w:p>
-      <w:pPr>
-        <w:pStyle w:val="a6"/>
-        <w:numPr>
-          <w:ilvl w:val="0"/>
-          <w:numId w:val="1"/>
-        </w:numPr>
-      </w:pPr>
-      <w:r>
-        <w:rPr>
-          <w:rFonts w:hint="eastAsia"/>
-        </w:rPr>
-        <w:t>둘 다 데이터 저장, 통신을 목적으로 하는 것은 동일</w:t>
-      </w:r>
-    </w:p>
-    <w:p>
-      <w:pPr>
-        <w:pStyle w:val="a6"/>
-        <w:numPr>
-          <w:ilvl w:val="0"/>
-          <w:numId w:val="1"/>
-        </w:numPr>
-      </w:pPr>
-      <w:r>
-        <w:rPr>
-          <w:rFonts w:hint="eastAsia"/>
-        </w:rPr>
-        <w:t>통신 방법이 다름</w:t>
-      </w:r>
-    </w:p>
-    <w:p>
-      <w:pPr>
-        <w:pStyle w:val="a6"/>
-        <w:numPr>
-          <w:ilvl w:val="0"/>
-          <w:numId w:val="1"/>
-        </w:numPr>
-      </w:pPr>
-      <w:r>
-        <w:rPr>
-          <w:rFonts w:hint="eastAsia"/>
-        </w:rPr>
-        <w:t xml:space="preserve">1. </w:t>
-      </w:r>
-      <w:proofErr w:type="gramStart"/>
-      <w:r>
-        <w:rPr>
-          <w:rFonts w:hint="eastAsia"/>
-        </w:rPr>
-        <w:t>Sever 는</w:t>
-      </w:r>
-      <w:proofErr w:type="gramEnd"/>
-      <w:r>
-        <w:rPr>
-          <w:rFonts w:hint="eastAsia"/>
-        </w:rPr>
-        <w:t xml:space="preserve"> TCP 통신을 함</w:t>
-      </w:r>
-      <w:r>
-        <w:br/>
-      </w:r>
-      <w:r>
-        <w:rPr>
-          <w:rFonts w:hint="eastAsia"/>
-        </w:rPr>
-        <w:t>TCP는 양방향 통신</w:t>
-      </w:r>
-    </w:p>
-    <w:p>
-      <w:pPr>
-        <w:pStyle w:val="a6"/>
-        <w:numPr>
-          <w:ilvl w:val="0"/>
-          <w:numId w:val="1"/>
-        </w:numPr>
-      </w:pPr>
-      <w:r>
-        <w:rPr>
-          <w:rFonts w:hint="eastAsia"/>
-        </w:rPr>
-        <w:t xml:space="preserve">2. Web </w:t>
-      </w:r>
-      <w:proofErr w:type="gramStart"/>
-      <w:r>
-        <w:rPr>
-          <w:rFonts w:hint="eastAsia"/>
-        </w:rPr>
-        <w:t>Sever 는</w:t>
-      </w:r>
-      <w:proofErr w:type="gramEnd"/>
-      <w:r>
-        <w:rPr>
-          <w:rFonts w:hint="eastAsia"/>
-        </w:rPr>
-        <w:t xml:space="preserve"> HTTP 통신을 지원 함</w:t>
-      </w:r>
-      <w:r>
-        <w:br/>
-      </w:r>
-      <w:r>
-        <w:rPr>
-          <w:rFonts w:hint="eastAsia"/>
-        </w:rPr>
-        <w:t>HTTP는 단방향 통신 (한 쪽은 요청만 한쪽은 응답만 가능)</w:t>
-      </w:r>
-      <w:r>
-        <w:br/>
-      </w:r>
-      <w:r>
-        <w:rPr>
-          <w:rFonts w:hint="eastAsia"/>
-        </w:rPr>
-        <w:t>그래서 통신이 간단함</w:t>
-      </w:r>
-      <w:r>
-        <w:br/>
-      </w:r>
-      <w:r>
-        <w:rPr>
-          <w:rFonts w:hint="eastAsia"/>
-        </w:rPr>
-        <w:t>Real time 통신이 되지 않음(채팅, 알림 등등)</w:t>
-      </w:r>
-      <w:r>
-        <w:br/>
-      </w:r>
-      <w:r>
-        <w:br/>
-      </w:r>
-      <w:r>
-        <w:rPr>
-          <w:rFonts w:hint="eastAsia"/>
-        </w:rPr>
-        <w:t xml:space="preserve">Web이 HTTP통신을 써야 </w:t>
-      </w:r>
-      <w:proofErr w:type="spellStart"/>
-      <w:r>
-        <w:rPr>
-          <w:rFonts w:hint="eastAsia"/>
-        </w:rPr>
-        <w:t>하니깐</w:t>
-      </w:r>
-      <w:proofErr w:type="spellEnd"/>
-      <w:r>
-        <w:rPr>
-          <w:rFonts w:hint="eastAsia"/>
-        </w:rPr>
-        <w:t>, 우리는 웹 서버가 필요한 상황</w:t>
-      </w:r>
-      <w:r>
-        <w:br/>
-      </w:r>
-      <w:r>
-        <w:rPr>
-          <w:rFonts w:hint="eastAsia"/>
-        </w:rPr>
-        <w:t>- web server 구축</w:t>
-      </w:r>
-      <w:r>
-        <w:rPr>
-          <w:rFonts w:hint="eastAsia"/>
-        </w:rPr>
-        <w:t>이 중요</w:t>
-      </w:r>
-    </w:p>
-    <w:p>
-      <w:pPr>
-        <w:ind w:left="440"/>
-      </w:pPr>
-      <w:r>
-        <w:rPr>
-          <w:rFonts w:hint="eastAsia"/>
-        </w:rPr>
-        <w:t>Web Server 구축</w:t>
-      </w:r>
-    </w:p>
-    <w:p>
-      <w:pPr>
-        <w:pStyle w:val="a6"/>
-        <w:numPr>
-          <w:ilvl w:val="0"/>
-          <w:numId w:val="1"/>
-        </w:numPr>
-      </w:pPr>
-      <w:r>
-        <w:rPr>
-          <w:rFonts w:hint="eastAsia"/>
-        </w:rPr>
-        <w:t>HTTP 도 통신이기에 깡으로 구축하는 건 매우 어려움</w:t>
-      </w:r>
-    </w:p>
-    <w:p>
-      <w:pPr>
-        <w:pStyle w:val="a6"/>
-        <w:numPr>
-          <w:ilvl w:val="0"/>
-          <w:numId w:val="1"/>
-        </w:numPr>
-      </w:pPr>
-      <w:r>
-        <w:rPr>
-          <w:rFonts w:hint="eastAsia"/>
-        </w:rPr>
-        <w:lastRenderedPageBreak/>
         <w:t>이를 자동으로 해주는 소프트웨어를 사용할 것</w:t>
       </w:r>
     </w:p>
@@ -1564,6 +1603,58 @@
         <w:rPr>
           <w:rFonts w:hint="eastAsia"/>
         </w:rPr>
+        <w:t>환경변수 설정하기</w:t>
+      </w:r>
+      <w:r>
+        <w:br/>
+      </w:r>
+      <w:r>
+        <w:rPr>
+          <w:rFonts w:hint="eastAsia"/>
+        </w:rPr>
+        <w:t xml:space="preserve">- </w:t>
+      </w:r>
+      <w:proofErr w:type="spellStart"/>
+      <w:r>
+        <w:rPr>
+          <w:rFonts w:hint="eastAsia"/>
+        </w:rPr>
+        <w:t>readlink</w:t>
+      </w:r>
+      <w:proofErr w:type="spellEnd"/>
+      <w:r>
+        <w:rPr>
+          <w:rFonts w:hint="eastAsia"/>
+        </w:rPr>
+        <w:t xml:space="preserve"> -f /</w:t>
+      </w:r>
+      <w:proofErr w:type="spellStart"/>
+      <w:r>
+        <w:rPr>
+          <w:rFonts w:hint="eastAsia"/>
+        </w:rPr>
+        <w:t>usr</w:t>
+      </w:r>
+      <w:proofErr w:type="spellEnd"/>
+      <w:r>
+        <w:rPr>
+          <w:rFonts w:hint="eastAsia"/>
+        </w:rPr>
+        <w:t>/bin/java로 경로 찾아서 JAVA_HOME 경로 설정</w:t>
+      </w:r>
+      <w:r>
+        <w:br/>
+      </w:r>
+      <w:r>
+        <w:rPr>
+          <w:rFonts w:hint="eastAsia"/>
+        </w:rPr>
+        <w:t>(</w:t>
+      </w:r>
+      <w:r>
+        <w:rPr>
+          <w:rFonts w:hint="eastAsia"/>
+        </w:rPr>
         <w:t xml:space="preserve">vi 에디터로 profile </w:t>
       </w:r>
       <w:proofErr w:type="gramStart"/>
@@ -1593,6 +1684,12 @@
           <w:rFonts w:hint="eastAsia"/>
         </w:rPr>
         <w:t xml:space="preserve"> vi profile로 접속하기)</w:t>
+      </w:r>
+      <w:r>
+        <w:rPr>
+          <w:rFonts w:hint="eastAsia"/>
+        </w:rPr>
+        <w:t xml:space="preserve"> 재부팅 명령어 source profile)</w:t>
       </w:r>
       <w:r>
         <w:br/>
@@ -1667,14 +1764,20 @@
         <w:rPr>
           <w:rFonts w:hint="eastAsia"/>
         </w:rPr>
-        <w:t>홈디렉토리에</w:t>
+        <w:t>홈디렉토리</w:t>
       </w:r>
       <w:proofErr w:type="spellEnd"/>
       <w:r>
         <w:rPr>
           <w:rFonts w:hint="eastAsia"/>
         </w:rPr>
-        <w:t xml:space="preserve"> 설치</w:t>
+        <w:t>(계정아래)</w:t>
+      </w:r>
+      <w:r>
+        <w:rPr>
+          <w:rFonts w:hint="eastAsia"/>
+        </w:rPr>
+        <w:t>에 설치</w:t>
       </w:r>
     </w:p>
     <w:p>
@@ -1820,6 +1923,7 @@
       </w:pPr>
       <w:proofErr w:type="gramStart"/>
       <w:r>
+        <w:lastRenderedPageBreak/>
         <w:t>“</w:t>
       </w:r>
       <w:r>

</xml_diff>